<commit_message>
Add login section to prelim guide
</commit_message>
<xml_diff>
--- a/Documentation/User Guides/Preliminary User Guide.docx
+++ b/Documentation/User Guides/Preliminary User Guide.docx
@@ -128,27 +128,37 @@
     </w:p>
     <w:p>
       <w:pPr>
-        <w:jc w:val="center"/>
-        <w:rPr>
-          <w:b/>
-          <w:bCs/>
-          <w:sz w:val="44"/>
-          <w:szCs w:val="44"/>
+        <w:pStyle w:val="3"/>
+        <w:pBdr>
+          <w:bottom w:val="single" w:color="auto" w:sz="4" w:space="0"/>
+        </w:pBdr>
+        <w:rPr>
           <w:lang w:val="en-GB"/>
         </w:rPr>
       </w:pPr>
+      <w:r>
+        <w:rPr>
+          <w:lang w:val="en-GB"/>
+        </w:rPr>
+        <w:t>Introduction</w:t>
+      </w:r>
     </w:p>
     <w:p>
       <w:pPr>
-        <w:jc w:val="both"/>
-        <w:rPr>
-          <w:b/>
-          <w:bCs/>
-          <w:sz w:val="44"/>
-          <w:szCs w:val="44"/>
+        <w:rPr>
+          <w:sz w:val="24"/>
+          <w:szCs w:val="24"/>
           <w:lang w:val="en-GB"/>
         </w:rPr>
       </w:pPr>
+      <w:r>
+        <w:rPr>
+          <w:sz w:val="24"/>
+          <w:szCs w:val="24"/>
+          <w:lang w:val="en-GB"/>
+        </w:rPr>
+        <w:t>This is a guide to the Building Healthy Communities system, used to administer the various users and initiatives of the BHC programme. As the system is still under active development, this is only a preliminary guide designed to help with use of the currently existing features. When the system is complete, a more detailed and comprehensive guide will also be created.</w:t>
+      </w:r>
     </w:p>
     <w:p>
       <w:pPr>
@@ -164,12 +174,13 @@
         <w:rPr>
           <w:lang w:val="en-GB"/>
         </w:rPr>
-        <w:t>Introduction</w:t>
+        <w:t>System Access and Login</w:t>
       </w:r>
     </w:p>
     <w:p>
       <w:pPr>
         <w:rPr>
+          <w:rFonts w:hint="default"/>
           <w:sz w:val="24"/>
           <w:szCs w:val="24"/>
           <w:lang w:val="en-GB"/>
@@ -181,12 +192,68 @@
           <w:szCs w:val="24"/>
           <w:lang w:val="en-GB"/>
         </w:rPr>
-        <w:t>This is a guide to the Building Healthy Communities system, used to administer the various users and initiatives of the BHC programme. As the system is still under active development, this is only a preliminary guide designed to help with use of the currently existing features. When the system is complete, a more detailed and comprehensive guide will also be created.</w:t>
+        <w:t xml:space="preserve">At present, the system is hosted on a website called Heroku. The link to the site is as follows: </w:t>
+      </w:r>
+      <w:r>
+        <w:rPr>
+          <w:rFonts w:hint="default"/>
+          <w:sz w:val="24"/>
+          <w:szCs w:val="24"/>
+          <w:lang w:val="en-GB"/>
+        </w:rPr>
+        <w:fldChar w:fldCharType="begin"/>
+      </w:r>
+      <w:r>
+        <w:rPr>
+          <w:rFonts w:hint="default"/>
+          <w:sz w:val="24"/>
+          <w:szCs w:val="24"/>
+          <w:lang w:val="en-GB"/>
+        </w:rPr>
+        <w:instrText xml:space="preserve"> HYPERLINK "https://hidden-mountain-49766.herokuapp.com/" </w:instrText>
+      </w:r>
+      <w:r>
+        <w:rPr>
+          <w:rFonts w:hint="default"/>
+          <w:sz w:val="24"/>
+          <w:szCs w:val="24"/>
+          <w:lang w:val="en-GB"/>
+        </w:rPr>
+        <w:fldChar w:fldCharType="separate"/>
+      </w:r>
+      <w:r>
+        <w:rPr>
+          <w:rStyle w:val="7"/>
+          <w:rFonts w:hint="default"/>
+          <w:sz w:val="24"/>
+          <w:szCs w:val="24"/>
+          <w:lang w:val="en-GB"/>
+        </w:rPr>
+        <w:t>https://hidden-mountain-49766.herokuapp.com/</w:t>
+      </w:r>
+      <w:r>
+        <w:rPr>
+          <w:rFonts w:hint="default"/>
+          <w:sz w:val="24"/>
+          <w:szCs w:val="24"/>
+          <w:lang w:val="en-GB"/>
+        </w:rPr>
+        <w:fldChar w:fldCharType="end"/>
+      </w:r>
+      <w:r>
+        <w:rPr>
+          <w:rFonts w:hint="default"/>
+          <w:sz w:val="24"/>
+          <w:szCs w:val="24"/>
+          <w:lang w:val="en-GB"/>
+        </w:rPr>
+        <w:t xml:space="preserve"> </w:t>
       </w:r>
     </w:p>
     <w:p>
       <w:pPr>
         <w:rPr>
+          <w:rFonts w:hint="default"/>
           <w:sz w:val="24"/>
           <w:szCs w:val="24"/>
           <w:lang w:val="en-GB"/>
@@ -196,11 +263,98 @@
     <w:p>
       <w:pPr>
         <w:rPr>
+          <w:rFonts w:hint="default"/>
           <w:sz w:val="24"/>
           <w:szCs w:val="24"/>
           <w:lang w:val="en-GB"/>
         </w:rPr>
       </w:pPr>
+      <w:r>
+        <w:rPr>
+          <w:rFonts w:hint="default"/>
+          <w:sz w:val="24"/>
+          <w:szCs w:val="24"/>
+          <w:lang w:val="en-GB"/>
+        </w:rPr>
+        <w:t>When the system is accessed, you will be presented with this webpage:</w:t>
+      </w:r>
+    </w:p>
+    <w:p>
+      <w:pPr>
+        <w:rPr>
+          <w:rFonts w:hint="default"/>
+          <w:sz w:val="24"/>
+          <w:szCs w:val="24"/>
+          <w:lang w:val="en-GB"/>
+        </w:rPr>
+      </w:pPr>
+    </w:p>
+    <w:p>
+      <w:r>
+        <w:drawing>
+          <wp:inline distT="0" distB="0" distL="114300" distR="114300">
+            <wp:extent cx="5267325" cy="2853055"/>
+            <wp:effectExtent l="0" t="0" r="5715" b="12065"/>
+            <wp:docPr id="5" name="Picture 4"/>
+            <wp:cNvGraphicFramePr>
+              <a:graphicFrameLocks xmlns:a="http://schemas.openxmlformats.org/drawingml/2006/main" noChangeAspect="1"/>
+            </wp:cNvGraphicFramePr>
+            <a:graphic xmlns:a="http://schemas.openxmlformats.org/drawingml/2006/main">
+              <a:graphicData uri="http://schemas.openxmlformats.org/drawingml/2006/picture">
+                <pic:pic xmlns:pic="http://schemas.openxmlformats.org/drawingml/2006/picture">
+                  <pic:nvPicPr>
+                    <pic:cNvPr id="5" name="Picture 4"/>
+                    <pic:cNvPicPr>
+                      <a:picLocks noChangeAspect="1"/>
+                    </pic:cNvPicPr>
+                  </pic:nvPicPr>
+                  <pic:blipFill>
+                    <a:blip r:embed="rId7"/>
+                    <a:stretch>
+                      <a:fillRect/>
+                    </a:stretch>
+                  </pic:blipFill>
+                  <pic:spPr>
+                    <a:xfrm>
+                      <a:off x="0" y="0"/>
+                      <a:ext cx="5267325" cy="2853055"/>
+                    </a:xfrm>
+                    <a:prstGeom prst="rect">
+                      <a:avLst/>
+                    </a:prstGeom>
+                    <a:noFill/>
+                    <a:ln w="9525">
+                      <a:noFill/>
+                    </a:ln>
+                  </pic:spPr>
+                </pic:pic>
+              </a:graphicData>
+            </a:graphic>
+          </wp:inline>
+        </w:drawing>
+      </w:r>
+    </w:p>
+    <w:p/>
+    <w:p>
+      <w:pPr>
+        <w:rPr>
+          <w:rFonts w:hint="default"/>
+          <w:sz w:val="24"/>
+          <w:szCs w:val="24"/>
+          <w:lang w:val="en-GB"/>
+        </w:rPr>
+      </w:pPr>
+      <w:r>
+        <w:rPr>
+          <w:rFonts w:hint="default"/>
+          <w:sz w:val="24"/>
+          <w:szCs w:val="24"/>
+          <w:lang w:val="en-GB"/>
+        </w:rPr>
+        <w:t>This is the only page accessible on the system until you log in. Log in using your admin, volunteer, or service user details, depending on what you want to access.</w:t>
+      </w:r>
+      <w:bookmarkStart w:id="0" w:name="_GoBack"/>
+      <w:bookmarkEnd w:id="0"/>
     </w:p>
     <w:p>
       <w:pPr>
@@ -209,17 +363,32 @@
           <w:bottom w:val="single" w:color="auto" w:sz="4" w:space="0"/>
         </w:pBdr>
         <w:rPr>
+          <w:rFonts w:hint="default"/>
           <w:lang w:val="en-GB"/>
         </w:rPr>
       </w:pPr>
       <w:r>
         <w:rPr>
-          <w:lang w:val="en-GB"/>
-        </w:rPr>
-        <w:t>Login</w:t>
-      </w:r>
-      <w:bookmarkStart w:id="0" w:name="_GoBack"/>
-      <w:bookmarkEnd w:id="0"/>
+          <w:rFonts w:hint="default"/>
+          <w:lang w:val="en-GB"/>
+        </w:rPr>
+        <w:t>Administrators</w:t>
+      </w:r>
+    </w:p>
+    <w:p>
+      <w:pPr>
+        <w:rPr>
+          <w:rFonts w:hint="default"/>
+          <w:lang w:val="en-GB"/>
+        </w:rPr>
+      </w:pPr>
+      <w:r>
+        <w:rPr>
+          <w:rFonts w:hint="default"/>
+          <w:lang w:val="en-GB"/>
+        </w:rPr>
+        <w:t xml:space="preserve">Administrators </w:t>
+      </w:r>
     </w:p>
     <w:sectPr>
       <w:headerReference r:id="rId3" w:type="default"/>
@@ -709,7 +878,8 @@
     <w:qFormat/>
     <w:uiPriority w:val="0"/>
     <w:rPr>
-      <w:rFonts w:asciiTheme="minorHAnsi" w:hAnsiTheme="minorHAnsi" w:eastAsiaTheme="minorEastAsia" w:cstheme="minorBidi"/>
+      <w:rFonts w:asciiTheme="minorAscii" w:hAnsiTheme="minorAscii" w:eastAsiaTheme="minorEastAsia" w:cstheme="minorBidi"/>
+      <w:sz w:val="24"/>
       <w:lang w:val="en-US" w:eastAsia="zh-CN" w:bidi="ar-SA"/>
     </w:rPr>
   </w:style>
@@ -758,7 +928,7 @@
     <w:semiHidden/>
     <w:uiPriority w:val="0"/>
   </w:style>
-  <w:style w:type="table" w:default="1" w:styleId="7">
+  <w:style w:type="table" w:default="1" w:styleId="8">
     <w:name w:val="Normal Table"/>
     <w:semiHidden/>
     <w:qFormat/>
@@ -804,6 +974,15 @@
     <w:rPr>
       <w:sz w:val="18"/>
       <w:szCs w:val="18"/>
+    </w:rPr>
+  </w:style>
+  <w:style w:type="character" w:styleId="7">
+    <w:name w:val="Hyperlink"/>
+    <w:basedOn w:val="6"/>
+    <w:uiPriority w:val="0"/>
+    <w:rPr>
+      <w:color w:val="0000FF"/>
+      <w:u w:val="single"/>
     </w:rPr>
   </w:style>
 </w:styles>

</xml_diff>

<commit_message>
Add admin and area sections to prelim guide
</commit_message>
<xml_diff>
--- a/Documentation/User Guides/Preliminary User Guide.docx
+++ b/Documentation/User Guides/Preliminary User Guide.docx
@@ -351,10 +351,8 @@
           <w:szCs w:val="24"/>
           <w:lang w:val="en-GB"/>
         </w:rPr>
-        <w:t>This is the only page accessible on the system until you log in. Log in using your admin, volunteer, or service user details, depending on what you want to access.</w:t>
-      </w:r>
-      <w:bookmarkStart w:id="0" w:name="_GoBack"/>
-      <w:bookmarkEnd w:id="0"/>
+        <w:t>This is the only page accessible on the site until you log in. Log in using your admin, volunteer, or service user details, depending on what you want to access.</w:t>
+      </w:r>
     </w:p>
     <w:p>
       <w:pPr>
@@ -372,22 +370,525 @@
           <w:rFonts w:hint="default"/>
           <w:lang w:val="en-GB"/>
         </w:rPr>
-        <w:t>Administrators</w:t>
-      </w:r>
-    </w:p>
-    <w:p>
-      <w:pPr>
-        <w:rPr>
-          <w:rFonts w:hint="default"/>
-          <w:lang w:val="en-GB"/>
-        </w:rPr>
-      </w:pPr>
-      <w:r>
-        <w:rPr>
-          <w:rFonts w:hint="default"/>
-          <w:lang w:val="en-GB"/>
-        </w:rPr>
-        <w:t xml:space="preserve">Administrators </w:t>
+        <w:t>Administrators Homepage</w:t>
+      </w:r>
+    </w:p>
+    <w:p>
+      <w:pPr>
+        <w:rPr>
+          <w:rFonts w:hint="default"/>
+          <w:lang w:val="en-GB"/>
+        </w:rPr>
+      </w:pPr>
+      <w:r>
+        <w:rPr>
+          <w:rFonts w:hint="default"/>
+          <w:lang w:val="en-GB"/>
+        </w:rPr>
+        <w:t>Administrators are the only users with access to the entire system. They have privileges to add, delete, and modify the details of service users, volunteers, initiatives, medical conditions, and feedback questions. If you logged in as an administrator, this will be the first page you are presented with:</w:t>
+      </w:r>
+    </w:p>
+    <w:p>
+      <w:pPr>
+        <w:rPr>
+          <w:rFonts w:hint="default"/>
+          <w:lang w:val="en-GB"/>
+        </w:rPr>
+      </w:pPr>
+    </w:p>
+    <w:p>
+      <w:r>
+        <w:drawing>
+          <wp:inline distT="0" distB="0" distL="114300" distR="114300">
+            <wp:extent cx="5267325" cy="2853055"/>
+            <wp:effectExtent l="0" t="0" r="5715" b="12065"/>
+            <wp:docPr id="6" name="Picture 5"/>
+            <wp:cNvGraphicFramePr>
+              <a:graphicFrameLocks xmlns:a="http://schemas.openxmlformats.org/drawingml/2006/main" noChangeAspect="1"/>
+            </wp:cNvGraphicFramePr>
+            <a:graphic xmlns:a="http://schemas.openxmlformats.org/drawingml/2006/main">
+              <a:graphicData uri="http://schemas.openxmlformats.org/drawingml/2006/picture">
+                <pic:pic xmlns:pic="http://schemas.openxmlformats.org/drawingml/2006/picture">
+                  <pic:nvPicPr>
+                    <pic:cNvPr id="6" name="Picture 5"/>
+                    <pic:cNvPicPr>
+                      <a:picLocks noChangeAspect="1"/>
+                    </pic:cNvPicPr>
+                  </pic:nvPicPr>
+                  <pic:blipFill>
+                    <a:blip r:embed="rId8"/>
+                    <a:stretch>
+                      <a:fillRect/>
+                    </a:stretch>
+                  </pic:blipFill>
+                  <pic:spPr>
+                    <a:xfrm>
+                      <a:off x="0" y="0"/>
+                      <a:ext cx="5267325" cy="2853055"/>
+                    </a:xfrm>
+                    <a:prstGeom prst="rect">
+                      <a:avLst/>
+                    </a:prstGeom>
+                    <a:noFill/>
+                    <a:ln w="9525">
+                      <a:noFill/>
+                    </a:ln>
+                  </pic:spPr>
+                </pic:pic>
+              </a:graphicData>
+            </a:graphic>
+          </wp:inline>
+        </w:drawing>
+      </w:r>
+    </w:p>
+    <w:p/>
+    <w:p>
+      <w:pPr>
+        <w:rPr>
+          <w:rFonts w:hint="default"/>
+          <w:lang w:val="en-GB"/>
+        </w:rPr>
+      </w:pPr>
+      <w:r>
+        <w:rPr>
+          <w:rFonts w:hint="default"/>
+          <w:lang w:val="en-GB"/>
+        </w:rPr>
+        <w:t xml:space="preserve">This is the home page, a simple overview of the initiatives running in each area. The names of the areas and initiatives are both clickable, and will take you to the page for that area or initiative respectively. </w:t>
+      </w:r>
+    </w:p>
+    <w:p>
+      <w:pPr>
+        <w:rPr>
+          <w:rFonts w:hint="default"/>
+          <w:lang w:val="en-GB"/>
+        </w:rPr>
+      </w:pPr>
+    </w:p>
+    <w:p>
+      <w:pPr>
+        <w:rPr>
+          <w:rFonts w:hint="default"/>
+          <w:lang w:val="en-GB"/>
+        </w:rPr>
+      </w:pPr>
+      <w:r>
+        <w:rPr>
+          <w:rFonts w:hint="default"/>
+          <w:lang w:val="en-GB"/>
+        </w:rPr>
+        <w:t>The top bar is also accessible from here, as it is from every page on the website. It gives access to the main page for each major section of the system</w:t>
+      </w:r>
+      <w:bookmarkStart w:id="0" w:name="_GoBack"/>
+      <w:bookmarkEnd w:id="0"/>
+      <w:r>
+        <w:rPr>
+          <w:rFonts w:hint="default"/>
+          <w:lang w:val="en-GB"/>
+        </w:rPr>
+        <w:t>. Your admin profile page is also accessible from the top bar.</w:t>
+      </w:r>
+    </w:p>
+    <w:p>
+      <w:pPr>
+        <w:rPr>
+          <w:rFonts w:hint="default"/>
+          <w:lang w:val="en-GB"/>
+        </w:rPr>
+      </w:pPr>
+    </w:p>
+    <w:p>
+      <w:pPr>
+        <w:rPr>
+          <w:rFonts w:hint="default"/>
+          <w:lang w:val="en-GB"/>
+        </w:rPr>
+      </w:pPr>
+    </w:p>
+    <w:p>
+      <w:pPr>
+        <w:rPr>
+          <w:rFonts w:hint="default"/>
+          <w:lang w:val="en-GB"/>
+        </w:rPr>
+      </w:pPr>
+    </w:p>
+    <w:p>
+      <w:pPr>
+        <w:rPr>
+          <w:rFonts w:hint="default"/>
+          <w:lang w:val="en-GB"/>
+        </w:rPr>
+      </w:pPr>
+    </w:p>
+    <w:p>
+      <w:pPr>
+        <w:rPr>
+          <w:rFonts w:hint="default"/>
+          <w:lang w:val="en-GB"/>
+        </w:rPr>
+      </w:pPr>
+    </w:p>
+    <w:p>
+      <w:pPr>
+        <w:rPr>
+          <w:rFonts w:hint="default"/>
+          <w:lang w:val="en-GB"/>
+        </w:rPr>
+      </w:pPr>
+    </w:p>
+    <w:p>
+      <w:pPr>
+        <w:rPr>
+          <w:rFonts w:hint="default"/>
+          <w:lang w:val="en-GB"/>
+        </w:rPr>
+      </w:pPr>
+    </w:p>
+    <w:p>
+      <w:pPr>
+        <w:rPr>
+          <w:rFonts w:hint="default"/>
+          <w:lang w:val="en-GB"/>
+        </w:rPr>
+      </w:pPr>
+    </w:p>
+    <w:p>
+      <w:pPr>
+        <w:rPr>
+          <w:rFonts w:hint="default"/>
+          <w:lang w:val="en-GB"/>
+        </w:rPr>
+      </w:pPr>
+    </w:p>
+    <w:p>
+      <w:pPr>
+        <w:rPr>
+          <w:rFonts w:hint="default"/>
+          <w:lang w:val="en-GB"/>
+        </w:rPr>
+      </w:pPr>
+    </w:p>
+    <w:p>
+      <w:pPr>
+        <w:rPr>
+          <w:rFonts w:hint="default"/>
+          <w:lang w:val="en-GB"/>
+        </w:rPr>
+      </w:pPr>
+    </w:p>
+    <w:p>
+      <w:pPr>
+        <w:pStyle w:val="3"/>
+        <w:pBdr>
+          <w:top w:val="none" w:color="auto" w:sz="0" w:space="0"/>
+          <w:left w:val="none" w:color="auto" w:sz="0" w:space="0"/>
+          <w:bottom w:val="single" w:color="auto" w:sz="4" w:space="0"/>
+          <w:right w:val="none" w:color="auto" w:sz="0" w:space="0"/>
+        </w:pBdr>
+        <w:rPr>
+          <w:rFonts w:hint="default"/>
+          <w:lang w:val="en-GB"/>
+        </w:rPr>
+      </w:pPr>
+      <w:r>
+        <w:rPr>
+          <w:rFonts w:hint="default"/>
+          <w:lang w:val="en-GB"/>
+        </w:rPr>
+        <w:t>Areas</w:t>
+      </w:r>
+    </w:p>
+    <w:p>
+      <w:pPr>
+        <w:rPr>
+          <w:rFonts w:hint="default"/>
+          <w:lang w:val="en-GB"/>
+        </w:rPr>
+      </w:pPr>
+      <w:r>
+        <w:rPr>
+          <w:rFonts w:hint="default"/>
+          <w:lang w:val="en-GB"/>
+        </w:rPr>
+        <w:t>Selecting the ‘Area’ button in the top bar loads a page which lists all the areas in a table. This table is searchable by area ID and name, though please note that searches are case sensitive. New areas can also be added from this page.</w:t>
+      </w:r>
+    </w:p>
+    <w:p>
+      <w:pPr>
+        <w:rPr>
+          <w:rFonts w:hint="default"/>
+          <w:lang w:val="en-GB"/>
+        </w:rPr>
+      </w:pPr>
+    </w:p>
+    <w:p>
+      <w:pPr>
+        <w:rPr>
+          <w:rFonts w:hint="default"/>
+          <w:lang w:val="en-GB"/>
+        </w:rPr>
+      </w:pPr>
+      <w:r>
+        <w:drawing>
+          <wp:anchor distT="0" distB="0" distL="114300" distR="114300" simplePos="0" relativeHeight="251660288" behindDoc="1" locked="0" layoutInCell="1" allowOverlap="1">
+            <wp:simplePos x="0" y="0"/>
+            <wp:positionH relativeFrom="column">
+              <wp:posOffset>-20320</wp:posOffset>
+            </wp:positionH>
+            <wp:positionV relativeFrom="paragraph">
+              <wp:posOffset>118745</wp:posOffset>
+            </wp:positionV>
+            <wp:extent cx="5287645" cy="2963545"/>
+            <wp:effectExtent l="0" t="0" r="635" b="8255"/>
+            <wp:wrapTight wrapText="bothSides">
+              <wp:wrapPolygon>
+                <wp:start x="0" y="0"/>
+                <wp:lineTo x="0" y="21438"/>
+                <wp:lineTo x="21540" y="21438"/>
+                <wp:lineTo x="21540" y="0"/>
+                <wp:lineTo x="0" y="0"/>
+              </wp:wrapPolygon>
+            </wp:wrapTight>
+            <wp:docPr id="10" name="Picture 6"/>
+            <wp:cNvGraphicFramePr>
+              <a:graphicFrameLocks xmlns:a="http://schemas.openxmlformats.org/drawingml/2006/main" noChangeAspect="1"/>
+            </wp:cNvGraphicFramePr>
+            <a:graphic xmlns:a="http://schemas.openxmlformats.org/drawingml/2006/main">
+              <a:graphicData uri="http://schemas.openxmlformats.org/drawingml/2006/picture">
+                <pic:pic xmlns:pic="http://schemas.openxmlformats.org/drawingml/2006/picture">
+                  <pic:nvPicPr>
+                    <pic:cNvPr id="10" name="Picture 6"/>
+                    <pic:cNvPicPr>
+                      <a:picLocks noChangeAspect="1"/>
+                    </pic:cNvPicPr>
+                  </pic:nvPicPr>
+                  <pic:blipFill>
+                    <a:blip r:embed="rId9"/>
+                    <a:srcRect l="49813"/>
+                    <a:stretch>
+                      <a:fillRect/>
+                    </a:stretch>
+                  </pic:blipFill>
+                  <pic:spPr>
+                    <a:xfrm>
+                      <a:off x="0" y="0"/>
+                      <a:ext cx="5287645" cy="2963545"/>
+                    </a:xfrm>
+                    <a:prstGeom prst="rect">
+                      <a:avLst/>
+                    </a:prstGeom>
+                    <a:noFill/>
+                    <a:ln w="9525">
+                      <a:noFill/>
+                    </a:ln>
+                  </pic:spPr>
+                </pic:pic>
+              </a:graphicData>
+            </a:graphic>
+          </wp:anchor>
+        </w:drawing>
+      </w:r>
+    </w:p>
+    <w:p>
+      <w:pPr>
+        <w:rPr>
+          <w:rFonts w:hint="default"/>
+          <w:lang w:val="en-GB"/>
+        </w:rPr>
+      </w:pPr>
+      <w:r>
+        <w:rPr>
+          <w:lang w:val="en-US"/>
+        </w:rPr>
+        <w:drawing>
+          <wp:anchor distT="0" distB="0" distL="114300" distR="114300" simplePos="0" relativeHeight="251659264" behindDoc="1" locked="0" layoutInCell="1" allowOverlap="1">
+            <wp:simplePos x="0" y="0"/>
+            <wp:positionH relativeFrom="column">
+              <wp:posOffset>635</wp:posOffset>
+            </wp:positionH>
+            <wp:positionV relativeFrom="paragraph">
+              <wp:posOffset>1252855</wp:posOffset>
+            </wp:positionV>
+            <wp:extent cx="5255895" cy="2981325"/>
+            <wp:effectExtent l="0" t="0" r="1905" b="5715"/>
+            <wp:wrapTight wrapText="bothSides">
+              <wp:wrapPolygon>
+                <wp:start x="0" y="0"/>
+                <wp:lineTo x="0" y="21531"/>
+                <wp:lineTo x="21545" y="21531"/>
+                <wp:lineTo x="21545" y="0"/>
+                <wp:lineTo x="0" y="0"/>
+              </wp:wrapPolygon>
+            </wp:wrapTight>
+            <wp:docPr id="9" name="Picture 5"/>
+            <wp:cNvGraphicFramePr>
+              <a:graphicFrameLocks xmlns:a="http://schemas.openxmlformats.org/drawingml/2006/main" noChangeAspect="1"/>
+            </wp:cNvGraphicFramePr>
+            <a:graphic xmlns:a="http://schemas.openxmlformats.org/drawingml/2006/main">
+              <a:graphicData uri="http://schemas.openxmlformats.org/drawingml/2006/picture">
+                <pic:pic xmlns:pic="http://schemas.openxmlformats.org/drawingml/2006/picture">
+                  <pic:nvPicPr>
+                    <pic:cNvPr id="9" name="Picture 5"/>
+                    <pic:cNvPicPr>
+                      <a:picLocks noChangeAspect="1"/>
+                    </pic:cNvPicPr>
+                  </pic:nvPicPr>
+                  <pic:blipFill>
+                    <a:blip r:embed="rId10"/>
+                    <a:srcRect l="50416"/>
+                    <a:stretch>
+                      <a:fillRect/>
+                    </a:stretch>
+                  </pic:blipFill>
+                  <pic:spPr>
+                    <a:xfrm>
+                      <a:off x="0" y="0"/>
+                      <a:ext cx="5255895" cy="2981325"/>
+                    </a:xfrm>
+                    <a:prstGeom prst="rect">
+                      <a:avLst/>
+                    </a:prstGeom>
+                    <a:noFill/>
+                    <a:ln w="9525">
+                      <a:noFill/>
+                    </a:ln>
+                  </pic:spPr>
+                </pic:pic>
+              </a:graphicData>
+            </a:graphic>
+          </wp:anchor>
+        </w:drawing>
+      </w:r>
+      <w:r>
+        <w:rPr>
+          <w:lang w:val="en-GB"/>
+        </w:rPr>
+        <w:t>Selecting</w:t>
+      </w:r>
+      <w:r>
+        <w:rPr>
+          <w:rFonts w:hint="default"/>
+          <w:lang w:val="en-GB"/>
+        </w:rPr>
+        <w:t xml:space="preserve"> an area name will bring up an overview of the initiatives for just that area, and will also allow you to edit the name and description of the area, or even delete the area entirely (wouldn’t recommend doing this while just familiarising yourself with the system!). Selecting an initiative name here leads to the page for that initiative. This is also the page reached by selecting an area name from the home page.</w:t>
+      </w:r>
+    </w:p>
+    <w:p>
+      <w:pPr>
+        <w:pStyle w:val="3"/>
+        <w:pBdr>
+          <w:bottom w:val="single" w:color="auto" w:sz="4" w:space="0"/>
+        </w:pBdr>
+        <w:rPr>
+          <w:rFonts w:hint="default"/>
+          <w:lang w:val="en-GB"/>
+        </w:rPr>
+      </w:pPr>
+      <w:r>
+        <w:rPr>
+          <w:rFonts w:hint="default"/>
+          <w:lang w:val="en-GB"/>
+        </w:rPr>
+        <w:t>Initiatives</w:t>
+      </w:r>
+    </w:p>
+    <w:p>
+      <w:pPr>
+        <w:rPr>
+          <w:rFonts w:hint="default"/>
+          <w:lang w:val="en-GB"/>
+        </w:rPr>
+      </w:pPr>
+      <w:r>
+        <w:rPr>
+          <w:rFonts w:hint="default"/>
+          <w:lang w:val="en-GB"/>
+        </w:rPr>
+        <w:t>Selecting the ‘Initiatives’ button in the top bar loads a page which lists every initiative in a table. This table is searchable by initiative ID, name, area, and location, though please note that searches are case sensitive. New initiatives can also be added from this page.</w:t>
+      </w:r>
+    </w:p>
+    <w:p>
+      <w:pPr>
+        <w:rPr>
+          <w:rFonts w:hint="default"/>
+          <w:lang w:val="en-US"/>
+        </w:rPr>
+      </w:pPr>
+      <w:r>
+        <w:drawing>
+          <wp:anchor distT="0" distB="0" distL="114300" distR="114300" simplePos="0" relativeHeight="251661312" behindDoc="1" locked="0" layoutInCell="1" allowOverlap="1">
+            <wp:simplePos x="0" y="0"/>
+            <wp:positionH relativeFrom="column">
+              <wp:posOffset>-10160</wp:posOffset>
+            </wp:positionH>
+            <wp:positionV relativeFrom="paragraph">
+              <wp:posOffset>123825</wp:posOffset>
+            </wp:positionV>
+            <wp:extent cx="5277485" cy="2969895"/>
+            <wp:effectExtent l="0" t="0" r="10795" b="1905"/>
+            <wp:wrapTight wrapText="bothSides">
+              <wp:wrapPolygon>
+                <wp:start x="0" y="0"/>
+                <wp:lineTo x="0" y="21503"/>
+                <wp:lineTo x="21519" y="21503"/>
+                <wp:lineTo x="21519" y="0"/>
+                <wp:lineTo x="0" y="0"/>
+              </wp:wrapPolygon>
+            </wp:wrapTight>
+            <wp:docPr id="11" name="Picture 7"/>
+            <wp:cNvGraphicFramePr>
+              <a:graphicFrameLocks xmlns:a="http://schemas.openxmlformats.org/drawingml/2006/main" noChangeAspect="1"/>
+            </wp:cNvGraphicFramePr>
+            <a:graphic xmlns:a="http://schemas.openxmlformats.org/drawingml/2006/main">
+              <a:graphicData uri="http://schemas.openxmlformats.org/drawingml/2006/picture">
+                <pic:pic xmlns:pic="http://schemas.openxmlformats.org/drawingml/2006/picture">
+                  <pic:nvPicPr>
+                    <pic:cNvPr id="11" name="Picture 7"/>
+                    <pic:cNvPicPr>
+                      <a:picLocks noChangeAspect="1"/>
+                    </pic:cNvPicPr>
+                  </pic:nvPicPr>
+                  <pic:blipFill>
+                    <a:blip r:embed="rId11"/>
+                    <a:srcRect l="50018"/>
+                    <a:stretch>
+                      <a:fillRect/>
+                    </a:stretch>
+                  </pic:blipFill>
+                  <pic:spPr>
+                    <a:xfrm>
+                      <a:off x="0" y="0"/>
+                      <a:ext cx="5277485" cy="2969895"/>
+                    </a:xfrm>
+                    <a:prstGeom prst="rect">
+                      <a:avLst/>
+                    </a:prstGeom>
+                    <a:noFill/>
+                    <a:ln w="9525">
+                      <a:noFill/>
+                    </a:ln>
+                  </pic:spPr>
+                </pic:pic>
+              </a:graphicData>
+            </a:graphic>
+          </wp:anchor>
+        </w:drawing>
+      </w:r>
+    </w:p>
+    <w:p>
+      <w:pPr>
+        <w:rPr>
+          <w:rFonts w:hint="default"/>
+          <w:lang w:val="en-GB"/>
+        </w:rPr>
+      </w:pPr>
+      <w:r>
+        <w:rPr>
+          <w:rFonts w:hint="default"/>
+          <w:lang w:val="en-GB"/>
+        </w:rPr>
+        <w:t xml:space="preserve">Selecting the name of an initiative will bring up the overview page of that initiative. From here you can edit details of the initiative and view </w:t>
       </w:r>
     </w:p>
     <w:sectPr>
@@ -445,22 +946,6 @@
                       <a:ln w="6350">
                         <a:noFill/>
                       </a:ln>
-                      <a:extLst>
-                        <a:ext uri="{909E8E84-426E-40DD-AFC4-6F175D3DCCD1}">
-                          <a14:hiddenFill xmlns:a14="http://schemas.microsoft.com/office/drawing/2010/main">
-                            <a:solidFill>
-                              <a:schemeClr val="lt1"/>
-                            </a:solidFill>
-                          </a14:hiddenFill>
-                        </a:ext>
-                        <a:ext uri="{91240B29-F687-4F45-9708-019B960494DF}">
-                          <a14:hiddenLine xmlns:a14="http://schemas.microsoft.com/office/drawing/2010/main" w="6350">
-                            <a:solidFill>
-                              <a:prstClr val="black"/>
-                            </a:solidFill>
-                          </a14:hiddenLine>
-                        </a:ext>
-                      </a:extLst>
                     </wps:spPr>
                     <wps:style>
                       <a:lnRef idx="0">
@@ -534,7 +1019,7 @@
         </mc:Choice>
         <mc:Fallback>
           <w:pict>
-            <v:shape id="_x0000_s1026" o:spid="_x0000_s1026" o:spt="202" type="#_x0000_t202" style="position:absolute;left:0pt;margin-top:0pt;height:144pt;width:144pt;mso-position-horizontal:center;mso-position-horizontal-relative:margin;mso-wrap-style:none;z-index:251658240;mso-width-relative:page;mso-height-relative:page;" filled="f" stroked="f" coordsize="21600,21600" o:gfxdata="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">
+            <v:shape id="_x0000_s1026" o:spid="_x0000_s1026" o:spt="202" type="#_x0000_t202" style="position:absolute;left:0pt;margin-top:0pt;height:144pt;width:144pt;mso-position-horizontal:center;mso-position-horizontal-relative:margin;mso-wrap-style:none;z-index:251658240;mso-width-relative:page;mso-height-relative:page;" filled="f" stroked="f" coordsize="21600,21600" o:gfxdata="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">
               <v:fill on="f" focussize="0,0"/>
               <v:stroke on="f" weight="0.5pt"/>
               <v:imagedata o:title=""/>
@@ -626,7 +1111,7 @@
   <w:latentStyles w:count="260" w:defQFormat="0" w:defUnhideWhenUsed="1" w:defSemiHidden="1" w:defUIPriority="99" w:defLockedState="0">
     <w:lsdException w:qFormat="1" w:unhideWhenUsed="0" w:uiPriority="0" w:semiHidden="0" w:name="Normal"/>
     <w:lsdException w:qFormat="1" w:unhideWhenUsed="0" w:uiPriority="0" w:semiHidden="0" w:name="heading 1"/>
-    <w:lsdException w:qFormat="1" w:uiPriority="0" w:name="heading 2"/>
+    <w:lsdException w:qFormat="1" w:uiPriority="0" w:semiHidden="0" w:name="heading 2"/>
     <w:lsdException w:qFormat="1" w:uiPriority="0" w:name="heading 3"/>
     <w:lsdException w:qFormat="1" w:uiPriority="0" w:name="heading 4"/>
     <w:lsdException w:qFormat="1" w:uiPriority="0" w:name="heading 5"/>
@@ -709,7 +1194,7 @@
     <w:lsdException w:unhideWhenUsed="0" w:uiPriority="0" w:semiHidden="0" w:name="Body Text Indent 2"/>
     <w:lsdException w:unhideWhenUsed="0" w:uiPriority="0" w:semiHidden="0" w:name="Body Text Indent 3"/>
     <w:lsdException w:unhideWhenUsed="0" w:uiPriority="0" w:semiHidden="0" w:name="Block Text"/>
-    <w:lsdException w:unhideWhenUsed="0" w:uiPriority="0" w:semiHidden="0" w:name="Hyperlink"/>
+    <w:lsdException w:qFormat="1" w:unhideWhenUsed="0" w:uiPriority="0" w:semiHidden="0" w:name="Hyperlink"/>
     <w:lsdException w:unhideWhenUsed="0" w:uiPriority="0" w:semiHidden="0" w:name="FollowedHyperlink"/>
     <w:lsdException w:qFormat="1" w:unhideWhenUsed="0" w:uiPriority="0" w:semiHidden="0" w:name="Strong"/>
     <w:lsdException w:qFormat="1" w:unhideWhenUsed="0" w:uiPriority="0" w:semiHidden="0" w:name="Emphasis"/>
@@ -928,7 +1413,7 @@
     <w:semiHidden/>
     <w:uiPriority w:val="0"/>
   </w:style>
-  <w:style w:type="table" w:default="1" w:styleId="8">
+  <w:style w:type="table" w:default="1" w:styleId="9">
     <w:name w:val="Normal Table"/>
     <w:semiHidden/>
     <w:qFormat/>
@@ -977,8 +1462,18 @@
     </w:rPr>
   </w:style>
   <w:style w:type="character" w:styleId="7">
+    <w:name w:val="FollowedHyperlink"/>
+    <w:basedOn w:val="6"/>
+    <w:uiPriority w:val="0"/>
+    <w:rPr>
+      <w:color w:val="800080"/>
+      <w:u w:val="single"/>
+    </w:rPr>
+  </w:style>
+  <w:style w:type="character" w:styleId="8">
     <w:name w:val="Hyperlink"/>
     <w:basedOn w:val="6"/>
+    <w:qFormat/>
     <w:uiPriority w:val="0"/>
     <w:rPr>
       <w:color w:val="0000FF"/>

</xml_diff>